<commit_message>
MaJ Java Lambda, Fonctions et Stream
</commit_message>
<xml_diff>
--- a/JavaScript-Web-Commandes.docx
+++ b/JavaScript-Web-Commandes.docx
@@ -4243,16 +4243,173 @@
         <w:tc>
           <w:tcPr>
             <w:tcW w:w="1844" w:type="dxa"/>
-            <w:shd w:val="clear" w:color="auto" w:fill="FDE9D9" w:themeFill="accent6" w:themeFillTint="33"/>
+            <w:shd w:val="clear" w:color="auto" w:fill="FABF8F" w:themeFill="accent6" w:themeFillTint="99"/>
           </w:tcPr>
           <w:p>
             <w:pPr>
               <w:pStyle w:val="A-Important"/>
             </w:pPr>
+            <w:r>
+              <w:t>.</w:t>
+            </w:r>
+            <w:proofErr w:type="spellStart"/>
+            <w:r>
+              <w:t>offsetLeft</w:t>
+            </w:r>
+            <w:proofErr w:type="spellEnd"/>
+          </w:p>
+          <w:p>
+            <w:pPr>
+              <w:pStyle w:val="A-Important"/>
+            </w:pPr>
+            <w:r>
+              <w:t>.</w:t>
+            </w:r>
+            <w:proofErr w:type="spellStart"/>
+            <w:r>
+              <w:t>offsetRight</w:t>
+            </w:r>
+            <w:proofErr w:type="spellEnd"/>
+          </w:p>
+          <w:p>
+            <w:pPr>
+              <w:pStyle w:val="A-Important"/>
+            </w:pPr>
+            <w:r>
+              <w:t>.</w:t>
+            </w:r>
+            <w:proofErr w:type="spellStart"/>
+            <w:r>
+              <w:t>offsetTop</w:t>
+            </w:r>
+            <w:proofErr w:type="spellEnd"/>
+          </w:p>
+          <w:p>
+            <w:pPr>
+              <w:pStyle w:val="A-Important"/>
+            </w:pPr>
+            <w:r>
+              <w:t>.</w:t>
+            </w:r>
+            <w:proofErr w:type="spellStart"/>
+            <w:r>
+              <w:t>offsetBottom</w:t>
+            </w:r>
+            <w:proofErr w:type="spellEnd"/>
+          </w:p>
+        </w:tc>
+        <w:tc>
+          <w:tcPr>
+            <w:tcW w:w="4110" w:type="dxa"/>
+            <w:shd w:val="clear" w:color="auto" w:fill="FABF8F" w:themeFill="accent6" w:themeFillTint="99"/>
+          </w:tcPr>
+          <w:p>
+            <w:pPr>
+              <w:pStyle w:val="B-Attention"/>
+              <w:jc w:val="center"/>
+              <w:rPr>
+                <w:sz w:val="28"/>
+                <w:szCs w:val="28"/>
+              </w:rPr>
+            </w:pPr>
+            <w:r>
+              <w:rPr>
+                <w:sz w:val="28"/>
+                <w:szCs w:val="28"/>
+              </w:rPr>
+              <w:t>Position absolue d'un élément</w:t>
+            </w:r>
+          </w:p>
+          <w:p>
+            <w:r>
+              <w:t>donne directement la position absolue de l'élément dans la page</w:t>
+            </w:r>
+          </w:p>
+        </w:tc>
+        <w:tc>
+          <w:tcPr>
+            <w:tcW w:w="4253" w:type="dxa"/>
+            <w:shd w:val="clear" w:color="auto" w:fill="FABF8F" w:themeFill="accent6" w:themeFillTint="99"/>
+          </w:tcPr>
+          <w:p>
+            <w:pPr>
+              <w:pStyle w:val="E-Code"/>
+            </w:pPr>
+            <w:proofErr w:type="spellStart"/>
+            <w:r>
+              <w:t>monElt.offsetLeft</w:t>
+            </w:r>
+            <w:proofErr w:type="spellEnd"/>
+            <w:r>
+              <w:t>;</w:t>
+            </w:r>
+          </w:p>
+        </w:tc>
+        <w:tc>
+          <w:tcPr>
+            <w:tcW w:w="8504" w:type="dxa"/>
+            <w:gridSpan w:val="2"/>
+            <w:shd w:val="clear" w:color="auto" w:fill="FABF8F" w:themeFill="accent6" w:themeFillTint="99"/>
+          </w:tcPr>
+          <w:p>
+            <w:pPr>
+              <w:pStyle w:val="E-Code"/>
+            </w:pPr>
+            <w:r>
+              <w:t xml:space="preserve">var </w:t>
+            </w:r>
+            <w:proofErr w:type="spellStart"/>
+            <w:r>
+              <w:t>absolutePosition</w:t>
+            </w:r>
+            <w:proofErr w:type="spellEnd"/>
+            <w:r>
+              <w:t xml:space="preserve"> = {</w:t>
+            </w:r>
+          </w:p>
+          <w:p>
+            <w:pPr>
+              <w:pStyle w:val="E-Code"/>
+            </w:pPr>
+            <w:r>
+              <w:t xml:space="preserve">   top: '0px',</w:t>
+            </w:r>
+          </w:p>
+          <w:p>
+            <w:pPr>
+              <w:pStyle w:val="E-Code"/>
+            </w:pPr>
+            <w:r>
+              <w:t xml:space="preserve">   </w:t>
+            </w:r>
+            <w:proofErr w:type="spellStart"/>
+            <w:r>
+              <w:t>left</w:t>
+            </w:r>
+            <w:proofErr w:type="spellEnd"/>
+            <w:r>
+              <w:t>: '0px',</w:t>
+            </w:r>
+          </w:p>
+          <w:p>
+            <w:pPr>
+              <w:pStyle w:val="E-Code"/>
+            </w:pPr>
+            <w:r>
+              <w:t xml:space="preserve">   </w:t>
+            </w:r>
+            <w:proofErr w:type="spellStart"/>
+            <w:r>
+              <w:t>setTop</w:t>
+            </w:r>
+            <w:proofErr w:type="spellEnd"/>
+            <w:r>
+              <w:t xml:space="preserve">: </w:t>
+            </w:r>
             <w:proofErr w:type="spellStart"/>
             <w:proofErr w:type="gramStart"/>
             <w:r>
-              <w:t>getComputedStyle</w:t>
+              <w:t>function</w:t>
             </w:r>
             <w:proofErr w:type="spellEnd"/>
             <w:r>
@@ -4260,159 +4417,105 @@
             </w:r>
             <w:proofErr w:type="gramEnd"/>
             <w:r>
-              <w:t xml:space="preserve"> )</w:t>
-            </w:r>
-          </w:p>
-        </w:tc>
-        <w:tc>
-          <w:tcPr>
-            <w:tcW w:w="4110" w:type="dxa"/>
-            <w:shd w:val="clear" w:color="auto" w:fill="FDE9D9" w:themeFill="accent6" w:themeFillTint="33"/>
-          </w:tcPr>
-          <w:p>
-            <w:r>
-              <w:t>renvoi le style CSS de l'élément placé en paramètre</w:t>
-            </w:r>
-          </w:p>
-          <w:p>
-            <w:pPr>
-              <w:rPr>
-                <w:rStyle w:val="B-AttentionCar"/>
-              </w:rPr>
-            </w:pPr>
-          </w:p>
-          <w:p>
-            <w:r>
-              <w:rPr>
-                <w:rStyle w:val="B-AttentionCar"/>
-              </w:rPr>
-              <w:t>ATTENTION :</w:t>
-            </w:r>
-            <w:r>
-              <w:t xml:space="preserve"> il s'agit d'une </w:t>
-            </w:r>
-            <w:r>
-              <w:rPr>
-                <w:rStyle w:val="A-ImportantCar"/>
-              </w:rPr>
-              <w:t>fonction</w:t>
-            </w:r>
-            <w:r>
-              <w:t xml:space="preserve"> et non pas une méthode !</w:t>
-            </w:r>
-          </w:p>
-        </w:tc>
-        <w:tc>
-          <w:tcPr>
-            <w:tcW w:w="4253" w:type="dxa"/>
-            <w:shd w:val="clear" w:color="auto" w:fill="FDE9D9" w:themeFill="accent6" w:themeFillTint="33"/>
-          </w:tcPr>
-          <w:p>
-            <w:pPr>
-              <w:pStyle w:val="E-Code"/>
-            </w:pPr>
+              <w:t>value) {</w:t>
+            </w:r>
+          </w:p>
+          <w:p>
+            <w:pPr>
+              <w:pStyle w:val="E-Code"/>
+            </w:pPr>
+            <w:r>
+              <w:t xml:space="preserve">       </w:t>
+            </w:r>
+            <w:proofErr w:type="spellStart"/>
+            <w:r>
+              <w:t>this.top</w:t>
+            </w:r>
+            <w:proofErr w:type="spellEnd"/>
+            <w:r>
+              <w:t xml:space="preserve"> = value + 'px';</w:t>
+            </w:r>
+          </w:p>
+          <w:p>
+            <w:pPr>
+              <w:pStyle w:val="E-Code"/>
+            </w:pPr>
+            <w:r>
+              <w:t xml:space="preserve">   },</w:t>
+            </w:r>
+          </w:p>
+          <w:p>
+            <w:pPr>
+              <w:pStyle w:val="E-Code"/>
+            </w:pPr>
+            <w:r>
+              <w:t xml:space="preserve">   </w:t>
+            </w:r>
+            <w:proofErr w:type="spellStart"/>
+            <w:r>
+              <w:t>setLeft</w:t>
+            </w:r>
+            <w:proofErr w:type="spellEnd"/>
+            <w:r>
+              <w:t xml:space="preserve">: </w:t>
+            </w:r>
             <w:proofErr w:type="spellStart"/>
             <w:proofErr w:type="gramStart"/>
             <w:r>
-              <w:t>getComputedStyle</w:t>
+              <w:t>function</w:t>
             </w:r>
             <w:proofErr w:type="spellEnd"/>
             <w:r>
               <w:t>(</w:t>
             </w:r>
-            <w:proofErr w:type="spellStart"/>
             <w:proofErr w:type="gramEnd"/>
             <w:r>
-              <w:t>eltSelected</w:t>
-            </w:r>
-            <w:proofErr w:type="spellEnd"/>
-            <w:r>
-              <w:t>);</w:t>
-            </w:r>
-          </w:p>
-        </w:tc>
-        <w:tc>
-          <w:tcPr>
-            <w:tcW w:w="3685" w:type="dxa"/>
-            <w:shd w:val="clear" w:color="auto" w:fill="FDE9D9" w:themeFill="accent6" w:themeFillTint="33"/>
-          </w:tcPr>
-          <w:p>
-            <w:r>
-              <w:t xml:space="preserve">var </w:t>
-            </w:r>
-            <w:proofErr w:type="spellStart"/>
-            <w:r>
-              <w:t>stylePara</w:t>
-            </w:r>
-            <w:proofErr w:type="spellEnd"/>
-            <w:r>
-              <w:t xml:space="preserve"> = </w:t>
-            </w:r>
-            <w:proofErr w:type="spellStart"/>
-            <w:proofErr w:type="gramStart"/>
-            <w:r>
-              <w:t>getComputedStyle</w:t>
-            </w:r>
-            <w:proofErr w:type="spellEnd"/>
-            <w:r>
-              <w:t>(</w:t>
-            </w:r>
-            <w:proofErr w:type="spellStart"/>
-            <w:proofErr w:type="gramEnd"/>
-            <w:r>
-              <w:t>document.getElementByTagName</w:t>
-            </w:r>
-            <w:proofErr w:type="spellEnd"/>
-            <w:r>
-              <w:t>("p");</w:t>
-            </w:r>
-          </w:p>
-          <w:p>
-            <w:proofErr w:type="gramStart"/>
-            <w:r>
-              <w:t>console.log(</w:t>
-            </w:r>
-            <w:proofErr w:type="spellStart"/>
-            <w:proofErr w:type="gramEnd"/>
-            <w:r>
-              <w:t>stylePara.fontStyle</w:t>
-            </w:r>
-            <w:proofErr w:type="spellEnd"/>
-            <w:r>
-              <w:t>);</w:t>
-            </w:r>
-          </w:p>
-          <w:p>
-            <w:proofErr w:type="gramStart"/>
-            <w:r>
-              <w:t>console.log(</w:t>
-            </w:r>
-            <w:proofErr w:type="spellStart"/>
-            <w:proofErr w:type="gramEnd"/>
-            <w:r>
-              <w:t>stylePara.color</w:t>
-            </w:r>
-            <w:proofErr w:type="spellEnd"/>
-            <w:r>
-              <w:t>);</w:t>
-            </w:r>
-          </w:p>
-        </w:tc>
-        <w:tc>
-          <w:tcPr>
-            <w:tcW w:w="4819" w:type="dxa"/>
-            <w:shd w:val="clear" w:color="auto" w:fill="FDE9D9" w:themeFill="accent6" w:themeFillTint="33"/>
-          </w:tcPr>
-          <w:p>
-            <w:pPr>
-              <w:pStyle w:val="E-Code"/>
-            </w:pPr>
+              <w:t>value) {</w:t>
+            </w:r>
+          </w:p>
+          <w:p>
+            <w:pPr>
+              <w:pStyle w:val="E-Code"/>
+            </w:pPr>
+            <w:r>
+              <w:t xml:space="preserve">       </w:t>
+            </w:r>
+            <w:proofErr w:type="spellStart"/>
+            <w:r>
+              <w:t>this.left</w:t>
+            </w:r>
+            <w:proofErr w:type="spellEnd"/>
+            <w:r>
+              <w:t xml:space="preserve"> = value</w:t>
+            </w:r>
+            <w:r>
+              <w:t xml:space="preserve"> + 'px';</w:t>
+            </w:r>
+          </w:p>
+          <w:p>
+            <w:pPr>
+              <w:pStyle w:val="E-Code"/>
+            </w:pPr>
+            <w:r>
+              <w:t xml:space="preserve">  </w:t>
+            </w:r>
+            <w:r>
+              <w:t xml:space="preserve"> }</w:t>
+            </w:r>
+          </w:p>
+          <w:p>
+            <w:pPr>
+              <w:pStyle w:val="E-Code"/>
+            </w:pPr>
+            <w:r>
+              <w:t>}</w:t>
+            </w:r>
           </w:p>
         </w:tc>
         <w:tc>
           <w:tcPr>
             <w:tcW w:w="3827" w:type="dxa"/>
-            <w:shd w:val="clear" w:color="auto" w:fill="FDE9D9" w:themeFill="accent6" w:themeFillTint="33"/>
+            <w:shd w:val="clear" w:color="auto" w:fill="FABF8F" w:themeFill="accent6" w:themeFillTint="99"/>
           </w:tcPr>
           <w:p/>
         </w:tc>
@@ -4421,38 +4524,185 @@
         <w:tc>
           <w:tcPr>
             <w:tcW w:w="1844" w:type="dxa"/>
+            <w:shd w:val="clear" w:color="auto" w:fill="FABF8F" w:themeFill="accent6" w:themeFillTint="99"/>
           </w:tcPr>
           <w:p>
             <w:pPr>
               <w:pStyle w:val="A-Important"/>
             </w:pPr>
+            <w:r>
+              <w:t>.</w:t>
+            </w:r>
+            <w:proofErr w:type="spellStart"/>
+            <w:proofErr w:type="gramStart"/>
+            <w:r>
+              <w:t>getComputedStyle</w:t>
+            </w:r>
+            <w:proofErr w:type="spellEnd"/>
+            <w:r>
+              <w:t>(</w:t>
+            </w:r>
+            <w:proofErr w:type="gramEnd"/>
+            <w:r>
+              <w:t xml:space="preserve"> )</w:t>
+            </w:r>
           </w:p>
         </w:tc>
         <w:tc>
           <w:tcPr>
             <w:tcW w:w="4110" w:type="dxa"/>
-          </w:tcPr>
-          <w:p/>
+            <w:shd w:val="clear" w:color="auto" w:fill="FABF8F" w:themeFill="accent6" w:themeFillTint="99"/>
+          </w:tcPr>
+          <w:p>
+            <w:pPr>
+              <w:pStyle w:val="B-Attention"/>
+              <w:jc w:val="center"/>
+              <w:rPr>
+                <w:sz w:val="28"/>
+                <w:szCs w:val="28"/>
+              </w:rPr>
+            </w:pPr>
+            <w:r>
+              <w:rPr>
+                <w:sz w:val="28"/>
+                <w:szCs w:val="28"/>
+              </w:rPr>
+              <w:t>Style d'un élément</w:t>
+            </w:r>
+          </w:p>
+          <w:p>
+            <w:r>
+              <w:t>renvoi le style CSS de l'élément placé en paramètre</w:t>
+            </w:r>
+          </w:p>
+          <w:p>
+            <w:pPr>
+              <w:rPr>
+                <w:rStyle w:val="B-AttentionCar"/>
+              </w:rPr>
+            </w:pPr>
+          </w:p>
+          <w:p>
+            <w:r>
+              <w:rPr>
+                <w:rStyle w:val="B-AttentionCar"/>
+              </w:rPr>
+              <w:t>ATTENTION :</w:t>
+            </w:r>
+            <w:r>
+              <w:t xml:space="preserve"> il s'agit d'une </w:t>
+            </w:r>
+            <w:r>
+              <w:rPr>
+                <w:rStyle w:val="A-ImportantCar"/>
+              </w:rPr>
+              <w:t>fonction</w:t>
+            </w:r>
+            <w:r>
+              <w:t xml:space="preserve"> et non pas une méthode !</w:t>
+            </w:r>
+          </w:p>
         </w:tc>
         <w:tc>
           <w:tcPr>
             <w:tcW w:w="4253" w:type="dxa"/>
-          </w:tcPr>
-          <w:p>
-            <w:pPr>
-              <w:pStyle w:val="E-Code"/>
-            </w:pPr>
+            <w:shd w:val="clear" w:color="auto" w:fill="FABF8F" w:themeFill="accent6" w:themeFillTint="99"/>
+          </w:tcPr>
+          <w:p>
+            <w:pPr>
+              <w:pStyle w:val="E-Code"/>
+            </w:pPr>
+            <w:proofErr w:type="spellStart"/>
+            <w:proofErr w:type="gramStart"/>
+            <w:r>
+              <w:t>getComputedStyle</w:t>
+            </w:r>
+            <w:proofErr w:type="spellEnd"/>
+            <w:r>
+              <w:t>(</w:t>
+            </w:r>
+            <w:proofErr w:type="spellStart"/>
+            <w:proofErr w:type="gramEnd"/>
+            <w:r>
+              <w:t>eltSelected</w:t>
+            </w:r>
+            <w:proofErr w:type="spellEnd"/>
+            <w:r>
+              <w:t>);</w:t>
+            </w:r>
           </w:p>
         </w:tc>
         <w:tc>
           <w:tcPr>
             <w:tcW w:w="3685" w:type="dxa"/>
-          </w:tcPr>
-          <w:p/>
+            <w:shd w:val="clear" w:color="auto" w:fill="FABF8F" w:themeFill="accent6" w:themeFillTint="99"/>
+          </w:tcPr>
+          <w:p>
+            <w:r>
+              <w:t xml:space="preserve">var </w:t>
+            </w:r>
+            <w:proofErr w:type="spellStart"/>
+            <w:r>
+              <w:t>stylePara</w:t>
+            </w:r>
+            <w:proofErr w:type="spellEnd"/>
+            <w:r>
+              <w:t xml:space="preserve"> = </w:t>
+            </w:r>
+            <w:proofErr w:type="spellStart"/>
+            <w:proofErr w:type="gramStart"/>
+            <w:r>
+              <w:t>getComputedStyle</w:t>
+            </w:r>
+            <w:proofErr w:type="spellEnd"/>
+            <w:r>
+              <w:t>(</w:t>
+            </w:r>
+            <w:proofErr w:type="spellStart"/>
+            <w:proofErr w:type="gramEnd"/>
+            <w:r>
+              <w:t>document.getElementByTagName</w:t>
+            </w:r>
+            <w:proofErr w:type="spellEnd"/>
+            <w:r>
+              <w:t>("p");</w:t>
+            </w:r>
+          </w:p>
+          <w:p>
+            <w:proofErr w:type="gramStart"/>
+            <w:r>
+              <w:t>console.log(</w:t>
+            </w:r>
+            <w:proofErr w:type="spellStart"/>
+            <w:proofErr w:type="gramEnd"/>
+            <w:r>
+              <w:t>stylePara.fontStyle</w:t>
+            </w:r>
+            <w:proofErr w:type="spellEnd"/>
+            <w:r>
+              <w:t>);</w:t>
+            </w:r>
+          </w:p>
+          <w:p>
+            <w:proofErr w:type="gramStart"/>
+            <w:r>
+              <w:t>console.log(</w:t>
+            </w:r>
+            <w:proofErr w:type="spellStart"/>
+            <w:proofErr w:type="gramEnd"/>
+            <w:r>
+              <w:t>stylePara.color</w:t>
+            </w:r>
+            <w:proofErr w:type="spellEnd"/>
+            <w:r>
+              <w:t>);</w:t>
+            </w:r>
+          </w:p>
         </w:tc>
         <w:tc>
           <w:tcPr>
             <w:tcW w:w="4819" w:type="dxa"/>
+            <w:shd w:val="clear" w:color="auto" w:fill="FABF8F" w:themeFill="accent6" w:themeFillTint="99"/>
           </w:tcPr>
           <w:p>
             <w:pPr>
@@ -4463,6 +4713,7 @@
         <w:tc>
           <w:tcPr>
             <w:tcW w:w="3827" w:type="dxa"/>
+            <w:shd w:val="clear" w:color="auto" w:fill="FABF8F" w:themeFill="accent6" w:themeFillTint="99"/>
           </w:tcPr>
           <w:p/>
         </w:tc>
@@ -4471,6 +4722,56 @@
         <w:tc>
           <w:tcPr>
             <w:tcW w:w="1844" w:type="dxa"/>
+          </w:tcPr>
+          <w:p>
+            <w:pPr>
+              <w:pStyle w:val="A-Important"/>
+            </w:pPr>
+          </w:p>
+        </w:tc>
+        <w:tc>
+          <w:tcPr>
+            <w:tcW w:w="4110" w:type="dxa"/>
+          </w:tcPr>
+          <w:p/>
+        </w:tc>
+        <w:tc>
+          <w:tcPr>
+            <w:tcW w:w="4253" w:type="dxa"/>
+          </w:tcPr>
+          <w:p>
+            <w:pPr>
+              <w:pStyle w:val="E-Code"/>
+            </w:pPr>
+          </w:p>
+        </w:tc>
+        <w:tc>
+          <w:tcPr>
+            <w:tcW w:w="3685" w:type="dxa"/>
+          </w:tcPr>
+          <w:p/>
+        </w:tc>
+        <w:tc>
+          <w:tcPr>
+            <w:tcW w:w="4819" w:type="dxa"/>
+          </w:tcPr>
+          <w:p>
+            <w:pPr>
+              <w:pStyle w:val="E-Code"/>
+            </w:pPr>
+          </w:p>
+        </w:tc>
+        <w:tc>
+          <w:tcPr>
+            <w:tcW w:w="3827" w:type="dxa"/>
+          </w:tcPr>
+          <w:p/>
+        </w:tc>
+      </w:tr>
+      <w:tr>
+        <w:tc>
+          <w:tcPr>
+            <w:tcW w:w="1844" w:type="dxa"/>
             <w:shd w:val="clear" w:color="auto" w:fill="BFBFBF" w:themeFill="background1" w:themeFillShade="BF"/>
           </w:tcPr>
           <w:p>
@@ -6759,6 +7060,7 @@
         <w:tc>
           <w:tcPr>
             <w:tcW w:w="1844" w:type="dxa"/>
+            <w:shd w:val="clear" w:color="auto" w:fill="B6DDE8" w:themeFill="accent5" w:themeFillTint="66"/>
           </w:tcPr>
           <w:p>
             <w:pPr>
@@ -6772,7 +7074,25 @@
         <w:tc>
           <w:tcPr>
             <w:tcW w:w="4110" w:type="dxa"/>
-          </w:tcPr>
+            <w:shd w:val="clear" w:color="auto" w:fill="B6DDE8" w:themeFill="accent5" w:themeFillTint="66"/>
+          </w:tcPr>
+          <w:p>
+            <w:pPr>
+              <w:pStyle w:val="B-Attention"/>
+              <w:jc w:val="center"/>
+              <w:rPr>
+                <w:sz w:val="28"/>
+                <w:szCs w:val="28"/>
+              </w:rPr>
+            </w:pPr>
+            <w:r>
+              <w:rPr>
+                <w:sz w:val="28"/>
+                <w:szCs w:val="28"/>
+              </w:rPr>
+              <w:t>Style d'un élément</w:t>
+            </w:r>
+          </w:p>
           <w:p>
             <w:r>
               <w:t>modifie le style d'un élément</w:t>
@@ -6868,6 +7188,7 @@
         <w:tc>
           <w:tcPr>
             <w:tcW w:w="4253" w:type="dxa"/>
+            <w:shd w:val="clear" w:color="auto" w:fill="B6DDE8" w:themeFill="accent5" w:themeFillTint="66"/>
           </w:tcPr>
           <w:p>
             <w:pPr>
@@ -6894,6 +7215,7 @@
         <w:tc>
           <w:tcPr>
             <w:tcW w:w="3685" w:type="dxa"/>
+            <w:shd w:val="clear" w:color="auto" w:fill="B6DDE8" w:themeFill="accent5" w:themeFillTint="66"/>
           </w:tcPr>
           <w:p>
             <w:pPr>
@@ -6989,6 +7311,7 @@
         <w:tc>
           <w:tcPr>
             <w:tcW w:w="4819" w:type="dxa"/>
+            <w:shd w:val="clear" w:color="auto" w:fill="B6DDE8" w:themeFill="accent5" w:themeFillTint="66"/>
           </w:tcPr>
           <w:p>
             <w:pPr>
@@ -6999,6 +7322,7 @@
         <w:tc>
           <w:tcPr>
             <w:tcW w:w="3827" w:type="dxa"/>
+            <w:shd w:val="clear" w:color="auto" w:fill="B6DDE8" w:themeFill="accent5" w:themeFillTint="66"/>
           </w:tcPr>
           <w:p/>
         </w:tc>
@@ -9836,7 +10160,7 @@
             </w:r>
             <w:proofErr w:type="spellStart"/>
             <w:r>
-              <w:t>beforeunload</w:t>
+              <w:t>resize</w:t>
             </w:r>
             <w:proofErr w:type="spellEnd"/>
             <w:r>
@@ -9850,11 +10174,128 @@
             <w:shd w:val="clear" w:color="auto" w:fill="F2F2F2" w:themeFill="background1" w:themeFillShade="F2"/>
           </w:tcPr>
           <w:p>
-            <w:proofErr w:type="spellStart"/>
-            <w:r>
-              <w:t>detecte</w:t>
-            </w:r>
-            <w:proofErr w:type="spellEnd"/>
+            <w:r>
+              <w:t>détecte le redimensionnement de la fenêtre par l'utilisateur</w:t>
+            </w:r>
+          </w:p>
+        </w:tc>
+        <w:tc>
+          <w:tcPr>
+            <w:tcW w:w="4253" w:type="dxa"/>
+            <w:shd w:val="clear" w:color="auto" w:fill="F2F2F2" w:themeFill="background1" w:themeFillShade="F2"/>
+          </w:tcPr>
+          <w:p>
+            <w:pPr>
+              <w:pStyle w:val="E-Code"/>
+            </w:pPr>
+            <w:proofErr w:type="spellStart"/>
+            <w:proofErr w:type="gramStart"/>
+            <w:r>
+              <w:t>window.addEventListener</w:t>
+            </w:r>
+            <w:proofErr w:type="spellEnd"/>
+            <w:r>
+              <w:t>(</w:t>
+            </w:r>
+            <w:proofErr w:type="gramEnd"/>
+            <w:r>
+              <w:t>"</w:t>
+            </w:r>
+            <w:proofErr w:type="spellStart"/>
+            <w:r>
+              <w:t>resize</w:t>
+            </w:r>
+            <w:proofErr w:type="spellEnd"/>
+            <w:r>
+              <w:t xml:space="preserve">", </w:t>
+            </w:r>
+            <w:proofErr w:type="spellStart"/>
+            <w:r>
+              <w:t>function</w:t>
+            </w:r>
+            <w:proofErr w:type="spellEnd"/>
+            <w:r>
+              <w:t xml:space="preserve"> () {</w:t>
+            </w:r>
+          </w:p>
+          <w:p>
+            <w:pPr>
+              <w:pStyle w:val="E-Code"/>
+            </w:pPr>
+            <w:r>
+              <w:t xml:space="preserve">     instruction</w:t>
+            </w:r>
+          </w:p>
+          <w:p>
+            <w:pPr>
+              <w:pStyle w:val="E-Code"/>
+            </w:pPr>
+            <w:r>
+              <w:t>}</w:t>
+            </w:r>
+          </w:p>
+        </w:tc>
+        <w:tc>
+          <w:tcPr>
+            <w:tcW w:w="3685" w:type="dxa"/>
+            <w:shd w:val="clear" w:color="auto" w:fill="F2F2F2" w:themeFill="background1" w:themeFillShade="F2"/>
+          </w:tcPr>
+          <w:p>
+            <w:bookmarkStart w:id="0" w:name="_GoBack"/>
+            <w:bookmarkEnd w:id="0"/>
+          </w:p>
+        </w:tc>
+        <w:tc>
+          <w:tcPr>
+            <w:tcW w:w="4819" w:type="dxa"/>
+            <w:shd w:val="clear" w:color="auto" w:fill="F2F2F2" w:themeFill="background1" w:themeFillShade="F2"/>
+          </w:tcPr>
+          <w:p>
+            <w:pPr>
+              <w:pStyle w:val="E-Code"/>
+            </w:pPr>
+          </w:p>
+        </w:tc>
+        <w:tc>
+          <w:tcPr>
+            <w:tcW w:w="3827" w:type="dxa"/>
+            <w:shd w:val="clear" w:color="auto" w:fill="F2F2F2" w:themeFill="background1" w:themeFillShade="F2"/>
+          </w:tcPr>
+          <w:p/>
+        </w:tc>
+      </w:tr>
+      <w:tr>
+        <w:tc>
+          <w:tcPr>
+            <w:tcW w:w="1844" w:type="dxa"/>
+            <w:shd w:val="clear" w:color="auto" w:fill="F2F2F2" w:themeFill="background1" w:themeFillShade="F2"/>
+          </w:tcPr>
+          <w:p>
+            <w:pPr>
+              <w:pStyle w:val="A-Important"/>
+            </w:pPr>
+            <w:r>
+              <w:t>"</w:t>
+            </w:r>
+            <w:proofErr w:type="spellStart"/>
+            <w:r>
+              <w:t>beforeunload</w:t>
+            </w:r>
+            <w:proofErr w:type="spellEnd"/>
+            <w:r>
+              <w:t>"</w:t>
+            </w:r>
+          </w:p>
+        </w:tc>
+        <w:tc>
+          <w:tcPr>
+            <w:tcW w:w="4110" w:type="dxa"/>
+            <w:shd w:val="clear" w:color="auto" w:fill="F2F2F2" w:themeFill="background1" w:themeFillShade="F2"/>
+          </w:tcPr>
+          <w:p>
+            <w:r>
+              <w:t>détecte</w:t>
+            </w:r>
             <w:r>
               <w:t xml:space="preserve"> la fermeture de la page</w:t>
             </w:r>
@@ -10311,10 +10752,7 @@
             <w:proofErr w:type="spellStart"/>
             <w:proofErr w:type="gramStart"/>
             <w:r>
-              <w:t>document.</w:t>
-            </w:r>
-            <w:r>
-              <w:t>getElementById</w:t>
+              <w:t>document.getElementById</w:t>
             </w:r>
             <w:proofErr w:type="spellEnd"/>
             <w:r>
@@ -10433,10 +10871,7 @@
               <w:pStyle w:val="E-CodeGras"/>
             </w:pPr>
             <w:r>
-              <w:t xml:space="preserve">   </w:t>
-            </w:r>
-            <w:r>
-              <w:t xml:space="preserve">data = new </w:t>
+              <w:t xml:space="preserve">   data = new </w:t>
             </w:r>
             <w:proofErr w:type="spellStart"/>
             <w:proofErr w:type="gramStart"/>
@@ -10946,16 +11381,7 @@
           </w:tcPr>
           <w:p>
             <w:r>
-              <w:t xml:space="preserve">arrête le </w:t>
-            </w:r>
-            <w:r>
-              <w:t xml:space="preserve">comportement par défaut des </w:t>
-            </w:r>
-            <w:r>
-              <w:t xml:space="preserve">évènements (ex. : </w:t>
-            </w:r>
-            <w:r>
-              <w:t>empêche l'envoi automatique à la page)</w:t>
+              <w:t>arrête le comportement par défaut des évènements (ex. : empêche l'envoi automatique à la page)</w:t>
             </w:r>
           </w:p>
         </w:tc>
@@ -11260,8 +11686,6 @@
             <w:pPr>
               <w:pStyle w:val="A-Important"/>
             </w:pPr>
-            <w:bookmarkStart w:id="0" w:name="_GoBack"/>
-            <w:bookmarkEnd w:id="0"/>
           </w:p>
         </w:tc>
         <w:tc>

</xml_diff>